<commit_message>
code to merge croplands
</commit_message>
<xml_diff>
--- a/methods:information/metadata_and_methods.docx
+++ b/methods:information/metadata_and_methods.docx
@@ -1199,7 +1199,15 @@
     </w:p>
     <w:p>
       <w:r>
-        <w:t>Average rainfall (in mm)</w:t>
+        <w:t>Average rainfall (in mm</w:t>
+      </w:r>
+      <w:r>
+        <w:t>/month</w:t>
+      </w:r>
+      <w:bookmarkStart w:id="0" w:name="_GoBack"/>
+      <w:bookmarkEnd w:id="0"/>
+      <w:r>
+        <w:t>)</w:t>
       </w:r>
     </w:p>
     <w:p/>
@@ -2052,8 +2060,6 @@
       <w:r>
         <w:t>Check to see if the model difference comes from sparse data at the extremes. If so, still lowest AIC</w:t>
       </w:r>
-      <w:bookmarkStart w:id="0" w:name="_GoBack"/>
-      <w:bookmarkEnd w:id="0"/>
     </w:p>
     <w:p/>
     <w:p/>
@@ -2581,6 +2587,7 @@
     <w:lsdException w:name="HTML Sample" w:semiHidden="1" w:unhideWhenUsed="1"/>
     <w:lsdException w:name="HTML Typewriter" w:semiHidden="1" w:unhideWhenUsed="1"/>
     <w:lsdException w:name="HTML Variable" w:semiHidden="1" w:unhideWhenUsed="1"/>
+    <w:lsdException w:name="Normal Table" w:semiHidden="1" w:unhideWhenUsed="1"/>
     <w:lsdException w:name="annotation subject" w:semiHidden="1" w:unhideWhenUsed="1"/>
     <w:lsdException w:name="No List" w:semiHidden="1" w:unhideWhenUsed="1"/>
     <w:lsdException w:name="Outline List 1" w:semiHidden="1" w:unhideWhenUsed="1"/>
@@ -2627,8 +2634,10 @@
     <w:lsdException w:name="Table Subtle 2" w:semiHidden="1" w:unhideWhenUsed="1"/>
     <w:lsdException w:name="Table Web 1" w:semiHidden="1" w:unhideWhenUsed="1"/>
     <w:lsdException w:name="Table Web 2" w:semiHidden="1" w:unhideWhenUsed="1"/>
+    <w:lsdException w:name="Table Web 3" w:semiHidden="1" w:unhideWhenUsed="1"/>
     <w:lsdException w:name="Balloon Text" w:semiHidden="1" w:unhideWhenUsed="1"/>
     <w:lsdException w:name="Table Grid" w:uiPriority="39"/>
+    <w:lsdException w:name="Table Theme" w:semiHidden="1" w:unhideWhenUsed="1"/>
     <w:lsdException w:name="Placeholder Text" w:semiHidden="1"/>
     <w:lsdException w:name="No Spacing" w:uiPriority="1" w:qFormat="1"/>
     <w:lsdException w:name="Light Shading" w:uiPriority="60"/>

</xml_diff>